<commit_message>
Parties 1 et 2 (jusqu'au chap 8) V2
</commit_message>
<xml_diff>
--- a/Resume-Droit_du_travail.docx
+++ b/Resume-Droit_du_travail.docx
@@ -39,11 +39,17 @@
         <w:pStyle w:val="Paragraphedeliste"/>
         <w:numPr>
           <w:ilvl w:val="0"/>
-          <w:numId w:val="11"/>
-        </w:numPr>
-      </w:pPr>
-      <w:r>
-        <w:t>1791 : Décret d’Allarde et Le Chapelier</w:t>
+          <w:numId w:val="12"/>
+        </w:numPr>
+      </w:pPr>
+      <w:r>
+        <w:t xml:space="preserve">1791 : </w:t>
+      </w:r>
+      <w:r>
+        <w:t>Décret</w:t>
+      </w:r>
+      <w:r>
+        <w:t xml:space="preserve"> d’Allarde et Le Chapelier</w:t>
       </w:r>
     </w:p>
     <w:p>
@@ -51,7 +57,7 @@
         <w:pStyle w:val="Paragraphedeliste"/>
         <w:numPr>
           <w:ilvl w:val="0"/>
-          <w:numId w:val="11"/>
+          <w:numId w:val="12"/>
         </w:numPr>
       </w:pPr>
       <w:r>
@@ -5449,6 +5455,15 @@
     </w:p>
     <w:p>
       <w:pPr>
+        <w:pStyle w:val="Titre3"/>
+        <w:numPr>
+          <w:ilvl w:val="0"/>
+          <w:numId w:val="38"/>
+        </w:numPr>
+      </w:pPr>
+    </w:p>
+    <w:p>
+      <w:pPr>
         <w:pStyle w:val="Titre2"/>
       </w:pPr>
       <w:r>
@@ -5460,6 +5475,15 @@
       <w:r>
         <w:t xml:space="preserve"> collective</w:t>
       </w:r>
+    </w:p>
+    <w:p>
+      <w:pPr>
+        <w:pStyle w:val="Titre3"/>
+        <w:numPr>
+          <w:ilvl w:val="0"/>
+          <w:numId w:val="39"/>
+        </w:numPr>
+      </w:pPr>
     </w:p>
     <w:p>
       <w:pPr>
@@ -5753,11 +5777,7 @@
             </w:r>
             <w:proofErr w:type="gramEnd"/>
             <w:r>
-              <w:t xml:space="preserve"> demandeur : insatisfait de la décision </w:t>
-            </w:r>
-            <w:r>
-              <w:lastRenderedPageBreak/>
-              <w:t>précédente, il forme un pourvoi en cassation</w:t>
+              <w:t xml:space="preserve"> demandeur : insatisfait de la décision précédente, il forme un pourvoi en cassation</w:t>
             </w:r>
           </w:p>
           <w:p>
@@ -5770,6 +5790,7 @@
             </w:pPr>
             <w:proofErr w:type="gramStart"/>
             <w:r>
+              <w:lastRenderedPageBreak/>
               <w:t>le</w:t>
             </w:r>
             <w:proofErr w:type="gramEnd"/>
@@ -6620,7 +6641,6 @@
     <w:lvl w:ilvl="3">
       <w:start w:val="1"/>
       <w:numFmt w:val="lowerLetter"/>
-      <w:pStyle w:val="Titre4"/>
       <w:lvlText w:val="%4)"/>
       <w:lvlJc w:val="left"/>
       <w:pPr>
@@ -6936,7 +6956,7 @@
         <w:ind w:left="1068" w:hanging="360"/>
       </w:pPr>
     </w:lvl>
-    <w:lvl w:ilvl="1" w:tplc="040C0019" w:tentative="1">
+    <w:lvl w:ilvl="1" w:tplc="040C0019">
       <w:start w:val="1"/>
       <w:numFmt w:val="lowerLetter"/>
       <w:lvlText w:val="%2."/>
@@ -8649,10 +8669,11 @@
   <w:abstractNum w:abstractNumId="28" w15:restartNumberingAfterBreak="0">
     <w:nsid w:val="77071391"/>
     <w:multiLevelType w:val="hybridMultilevel"/>
-    <w:tmpl w:val="F398CB76"/>
-    <w:lvl w:ilvl="0" w:tplc="040C000B">
-      <w:start w:val="1"/>
-      <w:numFmt w:val="bullet"/>
+    <w:tmpl w:val="4F0AA792"/>
+    <w:lvl w:ilvl="0" w:tplc="26AE2E02">
+      <w:start w:val="1"/>
+      <w:numFmt w:val="bullet"/>
+      <w:pStyle w:val="Titre4"/>
       <w:lvlText w:val=""/>
       <w:lvlJc w:val="left"/>
       <w:pPr>
@@ -9216,7 +9237,67 @@
   <w:num w:numId="37" w16cid:durableId="1335843420">
     <w:abstractNumId w:val="12"/>
   </w:num>
-  <w:numIdMacAtCleanup w:val="37"/>
+  <w:num w:numId="38" w16cid:durableId="1624271322">
+    <w:abstractNumId w:val="1"/>
+    <w:lvlOverride w:ilvl="0">
+      <w:startOverride w:val="1"/>
+    </w:lvlOverride>
+    <w:lvlOverride w:ilvl="1">
+      <w:startOverride w:val="1"/>
+    </w:lvlOverride>
+    <w:lvlOverride w:ilvl="2">
+      <w:startOverride w:val="1"/>
+    </w:lvlOverride>
+    <w:lvlOverride w:ilvl="3">
+      <w:startOverride w:val="1"/>
+    </w:lvlOverride>
+    <w:lvlOverride w:ilvl="4">
+      <w:startOverride w:val="1"/>
+    </w:lvlOverride>
+    <w:lvlOverride w:ilvl="5">
+      <w:startOverride w:val="1"/>
+    </w:lvlOverride>
+    <w:lvlOverride w:ilvl="6">
+      <w:startOverride w:val="1"/>
+    </w:lvlOverride>
+    <w:lvlOverride w:ilvl="7">
+      <w:startOverride w:val="1"/>
+    </w:lvlOverride>
+    <w:lvlOverride w:ilvl="8">
+      <w:startOverride w:val="1"/>
+    </w:lvlOverride>
+  </w:num>
+  <w:num w:numId="39" w16cid:durableId="966470286">
+    <w:abstractNumId w:val="1"/>
+    <w:lvlOverride w:ilvl="0">
+      <w:startOverride w:val="1"/>
+    </w:lvlOverride>
+    <w:lvlOverride w:ilvl="1">
+      <w:startOverride w:val="1"/>
+    </w:lvlOverride>
+    <w:lvlOverride w:ilvl="2">
+      <w:startOverride w:val="1"/>
+    </w:lvlOverride>
+    <w:lvlOverride w:ilvl="3">
+      <w:startOverride w:val="1"/>
+    </w:lvlOverride>
+    <w:lvlOverride w:ilvl="4">
+      <w:startOverride w:val="1"/>
+    </w:lvlOverride>
+    <w:lvlOverride w:ilvl="5">
+      <w:startOverride w:val="1"/>
+    </w:lvlOverride>
+    <w:lvlOverride w:ilvl="6">
+      <w:startOverride w:val="1"/>
+    </w:lvlOverride>
+    <w:lvlOverride w:ilvl="7">
+      <w:startOverride w:val="1"/>
+    </w:lvlOverride>
+    <w:lvlOverride w:ilvl="8">
+      <w:startOverride w:val="1"/>
+    </w:lvlOverride>
+  </w:num>
+  <w:numIdMacAtCleanup w:val="39"/>
 </w:numbering>
 </file>
 
@@ -9686,29 +9767,19 @@
   </w:style>
   <w:style w:type="paragraph" w:styleId="Titre4">
     <w:name w:val="heading 4"/>
-    <w:basedOn w:val="Normal"/>
+    <w:basedOn w:val="Paragraphedeliste"/>
     <w:next w:val="Normal"/>
     <w:link w:val="Titre4Car"/>
     <w:uiPriority w:val="9"/>
     <w:unhideWhenUsed/>
     <w:qFormat/>
-    <w:rsid w:val="00E912A5"/>
+    <w:rsid w:val="00621C3A"/>
     <w:pPr>
-      <w:keepNext/>
-      <w:keepLines/>
       <w:numPr>
-        <w:ilvl w:val="3"/>
-        <w:numId w:val="3"/>
+        <w:numId w:val="11"/>
       </w:numPr>
-      <w:spacing w:before="40" w:after="0"/>
       <w:outlineLvl w:val="3"/>
     </w:pPr>
-    <w:rPr>
-      <w:rFonts w:asciiTheme="majorHAnsi" w:eastAsiaTheme="majorEastAsia" w:hAnsiTheme="majorHAnsi" w:cstheme="majorBidi"/>
-      <w:i/>
-      <w:iCs/>
-      <w:color w:val="2F5496" w:themeColor="accent1" w:themeShade="BF"/>
-    </w:rPr>
   </w:style>
   <w:style w:type="paragraph" w:styleId="Titre5">
     <w:name w:val="heading 5"/>
@@ -9876,10 +9947,11 @@
     <w:link w:val="TitreCar"/>
     <w:uiPriority w:val="10"/>
     <w:qFormat/>
-    <w:rsid w:val="00C23A61"/>
+    <w:rsid w:val="00621C3A"/>
     <w:pPr>
       <w:spacing w:after="0" w:line="240" w:lineRule="auto"/>
       <w:contextualSpacing/>
+      <w:jc w:val="center"/>
     </w:pPr>
     <w:rPr>
       <w:rFonts w:asciiTheme="majorHAnsi" w:eastAsiaTheme="majorEastAsia" w:hAnsiTheme="majorHAnsi" w:cstheme="majorBidi"/>
@@ -9894,7 +9966,7 @@
     <w:basedOn w:val="Policepardfaut"/>
     <w:link w:val="Titre"/>
     <w:uiPriority w:val="10"/>
-    <w:rsid w:val="00C23A61"/>
+    <w:rsid w:val="00621C3A"/>
     <w:rPr>
       <w:rFonts w:asciiTheme="majorHAnsi" w:eastAsiaTheme="majorEastAsia" w:hAnsiTheme="majorHAnsi" w:cstheme="majorBidi"/>
       <w:spacing w:val="-10"/>
@@ -10013,13 +10085,7 @@
     <w:basedOn w:val="Policepardfaut"/>
     <w:link w:val="Titre4"/>
     <w:uiPriority w:val="9"/>
-    <w:rsid w:val="00E912A5"/>
-    <w:rPr>
-      <w:rFonts w:asciiTheme="majorHAnsi" w:eastAsiaTheme="majorEastAsia" w:hAnsiTheme="majorHAnsi" w:cstheme="majorBidi"/>
-      <w:i/>
-      <w:iCs/>
-      <w:color w:val="2F5496" w:themeColor="accent1" w:themeShade="BF"/>
-    </w:rPr>
+    <w:rsid w:val="00621C3A"/>
   </w:style>
   <w:style w:type="character" w:customStyle="1" w:styleId="Titre5Car">
     <w:name w:val="Titre 5 Car"/>

</xml_diff>